<commit_message>
Updated Load Test Report
</commit_message>
<xml_diff>
--- a/SkillsTracker.LoadTest/Reports/Skills_Tracker_Load_Testing_Screenshots.docx
+++ b/SkillsTracker.LoadTest/Reports/Skills_Tracker_Load_Testing_Screenshots.docx
@@ -33,17 +33,10 @@
     </w:p>
     <w:p>
       <w:pPr>
-        <w:rPr>
-          <w:noProof/>
-        </w:rPr>
-      </w:pPr>
-    </w:p>
-    <w:p>
-      <w:pPr>
         <w:pStyle w:val="ListParagraph"/>
         <w:numPr>
           <w:ilvl w:val="0"/>
-          <w:numId w:val="1"/>
+          <w:numId w:val="2"/>
         </w:numPr>
         <w:rPr>
           <w:noProof/>
@@ -53,19 +46,24 @@
         <w:rPr>
           <w:noProof/>
         </w:rPr>
-        <w:t>Graph Results</w:t>
+        <w:t>500 concurrent users for 10 mins:</w:t>
       </w:r>
     </w:p>
     <w:p>
+      <w:pPr>
+        <w:rPr>
+          <w:noProof/>
+        </w:rPr>
+      </w:pPr>
       <w:r>
         <w:rPr>
           <w:noProof/>
         </w:rPr>
         <w:drawing>
           <wp:inline distT="0" distB="0" distL="0" distR="0">
-            <wp:extent cx="5943600" cy="3219863"/>
+            <wp:extent cx="5943600" cy="3219450"/>
             <wp:effectExtent l="19050" t="0" r="0" b="0"/>
-            <wp:docPr id="1" name="Picture 1"/>
+            <wp:docPr id="2" name="Picture 1"/>
             <wp:cNvGraphicFramePr>
               <a:graphicFrameLocks xmlns:a="http://schemas.openxmlformats.org/drawingml/2006/main" noChangeAspect="1"/>
             </wp:cNvGraphicFramePr>
@@ -88,7 +86,7 @@
                   <pic:spPr bwMode="auto">
                     <a:xfrm>
                       <a:off x="0" y="0"/>
-                      <a:ext cx="5943600" cy="3219863"/>
+                      <a:ext cx="5943600" cy="3219450"/>
                     </a:xfrm>
                     <a:prstGeom prst="rect">
                       <a:avLst/>
@@ -113,11 +111,17 @@
         <w:pStyle w:val="ListParagraph"/>
         <w:numPr>
           <w:ilvl w:val="0"/>
-          <w:numId w:val="1"/>
+          <w:numId w:val="2"/>
         </w:numPr>
+        <w:rPr>
+          <w:noProof/>
+        </w:rPr>
       </w:pPr>
       <w:r>
-        <w:t>Summary Report</w:t>
+        <w:rPr>
+          <w:noProof/>
+        </w:rPr>
+        <w:t>Graph Results</w:t>
       </w:r>
     </w:p>
     <w:p>
@@ -129,7 +133,7 @@
           <wp:inline distT="0" distB="0" distL="0" distR="0">
             <wp:extent cx="5943600" cy="3219863"/>
             <wp:effectExtent l="19050" t="0" r="0" b="0"/>
-            <wp:docPr id="4" name="Picture 4"/>
+            <wp:docPr id="1" name="Picture 1"/>
             <wp:cNvGraphicFramePr>
               <a:graphicFrameLocks xmlns:a="http://schemas.openxmlformats.org/drawingml/2006/main" noChangeAspect="1"/>
             </wp:cNvGraphicFramePr>
@@ -137,7 +141,7 @@
               <a:graphicData uri="http://schemas.openxmlformats.org/drawingml/2006/picture">
                 <pic:pic xmlns:pic="http://schemas.openxmlformats.org/drawingml/2006/picture">
                   <pic:nvPicPr>
-                    <pic:cNvPr id="0" name="Picture 4"/>
+                    <pic:cNvPr id="0" name="Picture 1"/>
                     <pic:cNvPicPr>
                       <a:picLocks noChangeAspect="1" noChangeArrowheads="1"/>
                     </pic:cNvPicPr>
@@ -172,17 +176,93 @@
         </w:drawing>
       </w:r>
     </w:p>
-    <w:p/>
+    <w:p>
+      <w:pPr>
+        <w:pStyle w:val="ListParagraph"/>
+        <w:ind w:left="630"/>
+      </w:pPr>
+    </w:p>
+    <w:p>
+      <w:pPr>
+        <w:pStyle w:val="ListParagraph"/>
+        <w:ind w:left="630"/>
+      </w:pPr>
+    </w:p>
     <w:p>
       <w:pPr>
         <w:pStyle w:val="ListParagraph"/>
         <w:numPr>
           <w:ilvl w:val="0"/>
-          <w:numId w:val="1"/>
+          <w:numId w:val="2"/>
         </w:numPr>
       </w:pPr>
       <w:r>
         <w:lastRenderedPageBreak/>
+        <w:t>Summary Report</w:t>
+      </w:r>
+    </w:p>
+    <w:p>
+      <w:r>
+        <w:rPr>
+          <w:noProof/>
+        </w:rPr>
+        <w:drawing>
+          <wp:inline distT="0" distB="0" distL="0" distR="0">
+            <wp:extent cx="5943600" cy="3219863"/>
+            <wp:effectExtent l="19050" t="0" r="0" b="0"/>
+            <wp:docPr id="4" name="Picture 4"/>
+            <wp:cNvGraphicFramePr>
+              <a:graphicFrameLocks xmlns:a="http://schemas.openxmlformats.org/drawingml/2006/main" noChangeAspect="1"/>
+            </wp:cNvGraphicFramePr>
+            <a:graphic xmlns:a="http://schemas.openxmlformats.org/drawingml/2006/main">
+              <a:graphicData uri="http://schemas.openxmlformats.org/drawingml/2006/picture">
+                <pic:pic xmlns:pic="http://schemas.openxmlformats.org/drawingml/2006/picture">
+                  <pic:nvPicPr>
+                    <pic:cNvPr id="0" name="Picture 4"/>
+                    <pic:cNvPicPr>
+                      <a:picLocks noChangeAspect="1" noChangeArrowheads="1"/>
+                    </pic:cNvPicPr>
+                  </pic:nvPicPr>
+                  <pic:blipFill>
+                    <a:blip r:embed="rId7" cstate="print"/>
+                    <a:srcRect/>
+                    <a:stretch>
+                      <a:fillRect/>
+                    </a:stretch>
+                  </pic:blipFill>
+                  <pic:spPr bwMode="auto">
+                    <a:xfrm>
+                      <a:off x="0" y="0"/>
+                      <a:ext cx="5943600" cy="3219863"/>
+                    </a:xfrm>
+                    <a:prstGeom prst="rect">
+                      <a:avLst/>
+                    </a:prstGeom>
+                    <a:noFill/>
+                    <a:ln w="9525">
+                      <a:noFill/>
+                      <a:miter lim="800000"/>
+                      <a:headEnd/>
+                      <a:tailEnd/>
+                    </a:ln>
+                  </pic:spPr>
+                </pic:pic>
+              </a:graphicData>
+            </a:graphic>
+          </wp:inline>
+        </w:drawing>
+      </w:r>
+    </w:p>
+    <w:p/>
+    <w:p>
+      <w:pPr>
+        <w:pStyle w:val="ListParagraph"/>
+        <w:numPr>
+          <w:ilvl w:val="0"/>
+          <w:numId w:val="2"/>
+        </w:numPr>
+      </w:pPr>
+      <w:r>
         <w:t>Results Tree</w:t>
       </w:r>
     </w:p>
@@ -209,7 +289,7 @@
                     </pic:cNvPicPr>
                   </pic:nvPicPr>
                   <pic:blipFill>
-                    <a:blip r:embed="rId7" cstate="print"/>
+                    <a:blip r:embed="rId8" cstate="print"/>
                     <a:srcRect/>
                     <a:stretch>
                       <a:fillRect/>
@@ -339,8 +419,192 @@
       </w:pPr>
     </w:lvl>
   </w:abstractNum>
+  <w:abstractNum w:abstractNumId="1">
+    <w:nsid w:val="3D96593D"/>
+    <w:multiLevelType w:val="hybridMultilevel"/>
+    <w:tmpl w:val="3FC6DD04"/>
+    <w:lvl w:ilvl="0" w:tplc="C2527BA0">
+      <w:start w:val="3"/>
+      <w:numFmt w:val="decimal"/>
+      <w:lvlText w:val="%1."/>
+      <w:lvlJc w:val="left"/>
+      <w:pPr>
+        <w:ind w:left="1080" w:hanging="360"/>
+      </w:pPr>
+      <w:rPr>
+        <w:rFonts w:hint="default"/>
+      </w:rPr>
+    </w:lvl>
+    <w:lvl w:ilvl="1" w:tplc="04090019" w:tentative="1">
+      <w:start w:val="1"/>
+      <w:numFmt w:val="lowerLetter"/>
+      <w:lvlText w:val="%2."/>
+      <w:lvlJc w:val="left"/>
+      <w:pPr>
+        <w:ind w:left="1800" w:hanging="360"/>
+      </w:pPr>
+    </w:lvl>
+    <w:lvl w:ilvl="2" w:tplc="0409001B" w:tentative="1">
+      <w:start w:val="1"/>
+      <w:numFmt w:val="lowerRoman"/>
+      <w:lvlText w:val="%3."/>
+      <w:lvlJc w:val="right"/>
+      <w:pPr>
+        <w:ind w:left="2520" w:hanging="180"/>
+      </w:pPr>
+    </w:lvl>
+    <w:lvl w:ilvl="3" w:tplc="0409000F" w:tentative="1">
+      <w:start w:val="1"/>
+      <w:numFmt w:val="decimal"/>
+      <w:lvlText w:val="%4."/>
+      <w:lvlJc w:val="left"/>
+      <w:pPr>
+        <w:ind w:left="3240" w:hanging="360"/>
+      </w:pPr>
+    </w:lvl>
+    <w:lvl w:ilvl="4" w:tplc="04090019" w:tentative="1">
+      <w:start w:val="1"/>
+      <w:numFmt w:val="lowerLetter"/>
+      <w:lvlText w:val="%5."/>
+      <w:lvlJc w:val="left"/>
+      <w:pPr>
+        <w:ind w:left="3960" w:hanging="360"/>
+      </w:pPr>
+    </w:lvl>
+    <w:lvl w:ilvl="5" w:tplc="0409001B" w:tentative="1">
+      <w:start w:val="1"/>
+      <w:numFmt w:val="lowerRoman"/>
+      <w:lvlText w:val="%6."/>
+      <w:lvlJc w:val="right"/>
+      <w:pPr>
+        <w:ind w:left="4680" w:hanging="180"/>
+      </w:pPr>
+    </w:lvl>
+    <w:lvl w:ilvl="6" w:tplc="0409000F" w:tentative="1">
+      <w:start w:val="1"/>
+      <w:numFmt w:val="decimal"/>
+      <w:lvlText w:val="%7."/>
+      <w:lvlJc w:val="left"/>
+      <w:pPr>
+        <w:ind w:left="5400" w:hanging="360"/>
+      </w:pPr>
+    </w:lvl>
+    <w:lvl w:ilvl="7" w:tplc="04090019" w:tentative="1">
+      <w:start w:val="1"/>
+      <w:numFmt w:val="lowerLetter"/>
+      <w:lvlText w:val="%8."/>
+      <w:lvlJc w:val="left"/>
+      <w:pPr>
+        <w:ind w:left="6120" w:hanging="360"/>
+      </w:pPr>
+    </w:lvl>
+    <w:lvl w:ilvl="8" w:tplc="0409001B" w:tentative="1">
+      <w:start w:val="1"/>
+      <w:numFmt w:val="lowerRoman"/>
+      <w:lvlText w:val="%9."/>
+      <w:lvlJc w:val="right"/>
+      <w:pPr>
+        <w:ind w:left="6840" w:hanging="180"/>
+      </w:pPr>
+    </w:lvl>
+  </w:abstractNum>
+  <w:abstractNum w:abstractNumId="2">
+    <w:nsid w:val="497D7BD3"/>
+    <w:multiLevelType w:val="hybridMultilevel"/>
+    <w:tmpl w:val="E700B242"/>
+    <w:lvl w:ilvl="0" w:tplc="0409000F">
+      <w:start w:val="1"/>
+      <w:numFmt w:val="decimal"/>
+      <w:lvlText w:val="%1."/>
+      <w:lvlJc w:val="left"/>
+      <w:pPr>
+        <w:ind w:left="630" w:hanging="360"/>
+      </w:pPr>
+      <w:rPr>
+        <w:rFonts w:hint="default"/>
+      </w:rPr>
+    </w:lvl>
+    <w:lvl w:ilvl="1" w:tplc="04090019" w:tentative="1">
+      <w:start w:val="1"/>
+      <w:numFmt w:val="lowerLetter"/>
+      <w:lvlText w:val="%2."/>
+      <w:lvlJc w:val="left"/>
+      <w:pPr>
+        <w:ind w:left="1440" w:hanging="360"/>
+      </w:pPr>
+    </w:lvl>
+    <w:lvl w:ilvl="2" w:tplc="0409001B" w:tentative="1">
+      <w:start w:val="1"/>
+      <w:numFmt w:val="lowerRoman"/>
+      <w:lvlText w:val="%3."/>
+      <w:lvlJc w:val="right"/>
+      <w:pPr>
+        <w:ind w:left="2160" w:hanging="180"/>
+      </w:pPr>
+    </w:lvl>
+    <w:lvl w:ilvl="3" w:tplc="0409000F" w:tentative="1">
+      <w:start w:val="1"/>
+      <w:numFmt w:val="decimal"/>
+      <w:lvlText w:val="%4."/>
+      <w:lvlJc w:val="left"/>
+      <w:pPr>
+        <w:ind w:left="2880" w:hanging="360"/>
+      </w:pPr>
+    </w:lvl>
+    <w:lvl w:ilvl="4" w:tplc="04090019" w:tentative="1">
+      <w:start w:val="1"/>
+      <w:numFmt w:val="lowerLetter"/>
+      <w:lvlText w:val="%5."/>
+      <w:lvlJc w:val="left"/>
+      <w:pPr>
+        <w:ind w:left="3600" w:hanging="360"/>
+      </w:pPr>
+    </w:lvl>
+    <w:lvl w:ilvl="5" w:tplc="0409001B" w:tentative="1">
+      <w:start w:val="1"/>
+      <w:numFmt w:val="lowerRoman"/>
+      <w:lvlText w:val="%6."/>
+      <w:lvlJc w:val="right"/>
+      <w:pPr>
+        <w:ind w:left="4320" w:hanging="180"/>
+      </w:pPr>
+    </w:lvl>
+    <w:lvl w:ilvl="6" w:tplc="0409000F" w:tentative="1">
+      <w:start w:val="1"/>
+      <w:numFmt w:val="decimal"/>
+      <w:lvlText w:val="%7."/>
+      <w:lvlJc w:val="left"/>
+      <w:pPr>
+        <w:ind w:left="5040" w:hanging="360"/>
+      </w:pPr>
+    </w:lvl>
+    <w:lvl w:ilvl="7" w:tplc="04090019" w:tentative="1">
+      <w:start w:val="1"/>
+      <w:numFmt w:val="lowerLetter"/>
+      <w:lvlText w:val="%8."/>
+      <w:lvlJc w:val="left"/>
+      <w:pPr>
+        <w:ind w:left="5760" w:hanging="360"/>
+      </w:pPr>
+    </w:lvl>
+    <w:lvl w:ilvl="8" w:tplc="0409001B" w:tentative="1">
+      <w:start w:val="1"/>
+      <w:numFmt w:val="lowerRoman"/>
+      <w:lvlText w:val="%9."/>
+      <w:lvlJc w:val="right"/>
+      <w:pPr>
+        <w:ind w:left="6480" w:hanging="180"/>
+      </w:pPr>
+    </w:lvl>
+  </w:abstractNum>
   <w:num w:numId="1">
     <w:abstractNumId w:val="0"/>
+  </w:num>
+  <w:num w:numId="2">
+    <w:abstractNumId w:val="2"/>
+  </w:num>
+  <w:num w:numId="3">
+    <w:abstractNumId w:val="1"/>
   </w:num>
 </w:numbering>
 </file>

</xml_diff>